<commit_message>
Fixes broken pagebreak test file
</commit_message>
<xml_diff>
--- a/Tests/Test Data/docx/pagebreaks.docx
+++ b/Tests/Test Data/docx/pagebreaks.docx
@@ -9,16 +9,12 @@
     </w:p>
     <w:p>
       <w:r>
-        <w:r>
-          <w:br w:type="page"/>
-        </w:r>
+        <w:br w:type="page"/>
       </w:r>
     </w:p>
     <w:p>
       <w:r>
-        <w:r>
-          <w:br w:type="page"/>
-        </w:r>
+        <w:br w:type="page"/>
       </w:r>
     </w:p>
     <w:p>
@@ -28,9 +24,7 @@
     </w:p>
     <w:p>
       <w:r>
-        <w:r>
-          <w:br w:type="page"/>
-        </w:r>
+        <w:br w:type="page"/>
       </w:r>
     </w:p>
     <w:p>
@@ -40,9 +34,7 @@
     </w:p>
     <w:p>
       <w:r>
-        <w:r>
-          <w:br w:type="page"/>
-        </w:r>
+        <w:br w:type="page"/>
       </w:r>
     </w:p>
     <w:p>

</xml_diff>